<commit_message>
bug fixes in Java, new test harness in matlab
</commit_message>
<xml_diff>
--- a/Documentation/FileInformation.docx
+++ b/Documentation/FileInformation.docx
@@ -161,16 +161,7 @@
           <w:sz w:val="22"/>
           <w:szCs w:val="22"/>
         </w:rPr>
-        <w:t xml:space="preserve">@param </w:t>
-      </w:r>
-      <w:r>
-        <w:rPr>
-          <w:rFonts w:asciiTheme="minorHAnsi" w:hAnsiTheme="minorHAnsi"/>
-          <w:color w:val="000000" w:themeColor="text1"/>
-          <w:sz w:val="22"/>
-          <w:szCs w:val="22"/>
-        </w:rPr>
-        <w:t>filename: name of file from which network configuration is to be read</w:t>
+        <w:t>@param filename: name of file from which network configuration is to be read</w:t>
       </w:r>
     </w:p>
     <w:p>
@@ -279,16 +270,7 @@
           <w:sz w:val="22"/>
           <w:szCs w:val="22"/>
         </w:rPr>
-        <w:t>N</w:t>
-      </w:r>
-      <w:r>
-        <w:rPr>
-          <w:rFonts w:asciiTheme="minorHAnsi" w:hAnsiTheme="minorHAnsi"/>
-          <w:color w:val="000000" w:themeColor="text1"/>
-          <w:sz w:val="22"/>
-          <w:szCs w:val="22"/>
-        </w:rPr>
-        <w:t>ote that neurons in the simulation are numbered from 0 to n</w:t>
+        <w:t>Note that neurons in the simulation are numbered from 0 to n</w:t>
       </w:r>
       <w:r>
         <w:rPr>
@@ -746,26 +728,19 @@
           <w:sz w:val="22"/>
           <w:szCs w:val="22"/>
         </w:rPr>
-        <w:t xml:space="preserve">. </w:t>
-      </w:r>
-      <w:r>
-        <w:rPr>
-          <w:rFonts w:asciiTheme="minorHAnsi" w:hAnsiTheme="minorHAnsi"/>
-          <w:color w:val="000000" w:themeColor="text1"/>
-          <w:sz w:val="22"/>
-          <w:szCs w:val="22"/>
-        </w:rPr>
-        <w:t>Allows spaces or single commas as separators</w:t>
-      </w:r>
-      <w:r>
-        <w:rPr>
-          <w:rFonts w:asciiTheme="minorHAnsi" w:hAnsiTheme="minorHAnsi"/>
-          <w:color w:val="000000" w:themeColor="text1"/>
-          <w:sz w:val="22"/>
-          <w:szCs w:val="22"/>
-        </w:rPr>
-        <w:t>.</w:t>
-      </w:r>
+        <w:t>. Allows spaces or single commas as separators.</w:t>
+      </w:r>
+      <w:r>
+        <w:rPr>
+          <w:rFonts w:asciiTheme="minorHAnsi" w:hAnsiTheme="minorHAnsi"/>
+          <w:color w:val="000000" w:themeColor="text1"/>
+          <w:sz w:val="22"/>
+          <w:szCs w:val="22"/>
+        </w:rPr>
+        <w:t xml:space="preserve"> Note that there must not be any blank lines (including at the end of the file). </w:t>
+      </w:r>
+      <w:bookmarkStart w:id="0" w:name="_GoBack"/>
+      <w:bookmarkEnd w:id="0"/>
     </w:p>
     <w:p>
       <w:pPr>
@@ -898,16 +873,7 @@
           <w:sz w:val="22"/>
           <w:szCs w:val="22"/>
         </w:rPr>
-        <w:t>Expects 3 values per line, read as doubles</w:t>
-      </w:r>
-      <w:r>
-        <w:rPr>
-          <w:rFonts w:asciiTheme="minorHAnsi" w:hAnsiTheme="minorHAnsi"/>
-          <w:color w:val="000000" w:themeColor="text1"/>
-          <w:sz w:val="22"/>
-          <w:szCs w:val="22"/>
-        </w:rPr>
-        <w:t>: neuron number, synapse number, time. Note that the system expects this to be a P neuron, and the input will go to the basal compartment.</w:t>
+        <w:t>Expects 3 values per line, read as doubles: neuron number, synapse number, time. Note that the system expects this to be a P neuron, and the input will go to the basal compartment.</w:t>
       </w:r>
     </w:p>
     <w:p>
@@ -948,16 +914,7 @@
           <w:sz w:val="22"/>
           <w:szCs w:val="22"/>
         </w:rPr>
-        <w:t>: -c</w:t>
-      </w:r>
-      <w:r>
-        <w:rPr>
-          <w:rFonts w:asciiTheme="minorHAnsi" w:hAnsiTheme="minorHAnsi"/>
-          <w:color w:val="000000" w:themeColor="text1"/>
-          <w:sz w:val="22"/>
-          <w:szCs w:val="22"/>
-        </w:rPr>
-        <w:t xml:space="preserve"> flag, followed by filename.</w:t>
+        <w:t>: -c flag, followed by filename.</w:t>
       </w:r>
     </w:p>
     <w:p>
@@ -1026,16 +983,7 @@
           <w:sz w:val="22"/>
           <w:szCs w:val="22"/>
         </w:rPr>
-        <w:t>Expects 3 values per line, read as doubles: neuron number, synapse number, time.</w:t>
-      </w:r>
-      <w:r>
-        <w:rPr>
-          <w:rFonts w:asciiTheme="minorHAnsi" w:hAnsiTheme="minorHAnsi"/>
-          <w:color w:val="000000" w:themeColor="text1"/>
-          <w:sz w:val="22"/>
-          <w:szCs w:val="22"/>
-        </w:rPr>
-        <w:t xml:space="preserve"> Note that the system expects this to be a P neuron, and the input will go to the apical tuft compartment. </w:t>
+        <w:t xml:space="preserve">Expects 3 values per line, read as doubles: neuron number, synapse number, time. Note that the system expects this to be a P neuron, and the input will go to the apical tuft compartment. </w:t>
       </w:r>
     </w:p>
     <w:p>
@@ -1134,8 +1082,6 @@
           <w:szCs w:val="22"/>
         </w:rPr>
       </w:pPr>
-      <w:bookmarkStart w:id="0" w:name="_GoBack"/>
-      <w:bookmarkEnd w:id="0"/>
     </w:p>
     <w:sectPr>
       <w:pgSz w:w="11900" w:h="16840"/>
@@ -1551,6 +1497,7 @@
   <w:style w:type="character" w:default="1" w:styleId="DefaultParagraphFont">
     <w:name w:val="Default Paragraph Font"/>
     <w:uiPriority w:val="1"/>
+    <w:semiHidden/>
     <w:unhideWhenUsed/>
   </w:style>
   <w:style w:type="table" w:default="1" w:styleId="TableNormal">

</xml_diff>